<commit_message>
dodajanje prepisov in dodatnih navodil
</commit_message>
<xml_diff>
--- a/Prepisi/097r-Diplomaticni-prepis-miholic.docx
+++ b/Prepisi/097r-Diplomaticni-prepis-miholic.docx
@@ -66,7 +66,20 @@
         <w:rPr>
           <w:lang w:val="sl-SI"/>
         </w:rPr>
-        <w:t>Gdaje Jesus nas ß</w:t>
+        <w:t xml:space="preserve">Gdaje Jesus nas </w:t>
+      </w:r>
+      <w:r>
+        <w:rPr>
+          <w:rFonts w:ascii="ZRCola" w:hAnsi="ZRCola" w:cs="ZRCola"/>
+          <w:lang w:val="sl-SI"/>
+        </w:rPr>
+        <w:t>ſ</w:t>
+      </w:r>
+      <w:r>
+        <w:rPr>
+          <w:lang w:val="sl-SI"/>
+        </w:rPr>
+        <w:t>z</w:t>
       </w:r>
       <w:r>
         <w:rPr>
@@ -145,7 +158,20 @@
         <w:rPr>
           <w:lang w:val="sl-SI"/>
         </w:rPr>
-        <w:t>ha ß</w:t>
+        <w:t xml:space="preserve">ha </w:t>
+      </w:r>
+      <w:r>
+        <w:rPr>
+          <w:rFonts w:ascii="ZRCola" w:hAnsi="ZRCola" w:cs="ZRCola"/>
+          <w:lang w:val="sl-SI"/>
+        </w:rPr>
+        <w:t>ſ</w:t>
+      </w:r>
+      <w:r>
+        <w:rPr>
+          <w:lang w:val="sl-SI"/>
+        </w:rPr>
+        <w:t>z</w:t>
       </w:r>
       <w:r>
         <w:rPr>
@@ -185,9 +211,16 @@
       </w:r>
       <w:r>
         <w:rPr>
-          <w:lang w:val="sl-SI"/>
-        </w:rPr>
-        <w:t>ß</w:t>
+          <w:rFonts w:ascii="ZRCola" w:hAnsi="ZRCola" w:cs="ZRCola"/>
+          <w:lang w:val="sl-SI"/>
+        </w:rPr>
+        <w:t>ſ</w:t>
+      </w:r>
+      <w:r>
+        <w:rPr>
+          <w:lang w:val="sl-SI"/>
+        </w:rPr>
+        <w:t>z</w:t>
       </w:r>
       <w:r>
         <w:rPr>
@@ -209,9 +242,16 @@
       </w:r>
       <w:r>
         <w:rPr>
-          <w:lang w:val="sl-SI"/>
-        </w:rPr>
-        <w:t>ß</w:t>
+          <w:rFonts w:ascii="ZRCola" w:hAnsi="ZRCola" w:cs="ZRCola"/>
+          <w:lang w:val="sl-SI"/>
+        </w:rPr>
+        <w:t>ſ</w:t>
+      </w:r>
+      <w:r>
+        <w:rPr>
+          <w:lang w:val="sl-SI"/>
+        </w:rPr>
+        <w:t>z</w:t>
       </w:r>
       <w:r>
         <w:rPr>
@@ -228,9 +268,16 @@
       </w:r>
       <w:r>
         <w:rPr>
-          <w:lang w:val="sl-SI"/>
-        </w:rPr>
-        <w:t>ß</w:t>
+          <w:rFonts w:ascii="ZRCola" w:hAnsi="ZRCola" w:cs="ZRCola"/>
+          <w:lang w:val="sl-SI"/>
+        </w:rPr>
+        <w:t>ſ</w:t>
+      </w:r>
+      <w:r>
+        <w:rPr>
+          <w:lang w:val="sl-SI"/>
+        </w:rPr>
+        <w:t>z</w:t>
       </w:r>
       <w:r>
         <w:rPr>
@@ -262,9 +309,16 @@
       </w:r>
       <w:r>
         <w:rPr>
-          <w:lang w:val="sl-SI"/>
-        </w:rPr>
-        <w:t>ß</w:t>
+          <w:rFonts w:ascii="ZRCola" w:hAnsi="ZRCola" w:cs="ZRCola"/>
+          <w:lang w:val="sl-SI"/>
+        </w:rPr>
+        <w:t>ſ</w:t>
+      </w:r>
+      <w:r>
+        <w:rPr>
+          <w:lang w:val="sl-SI"/>
+        </w:rPr>
+        <w:t>z</w:t>
       </w:r>
       <w:r>
         <w:rPr>
@@ -276,7 +330,20 @@
         <w:rPr>
           <w:lang w:val="sl-SI"/>
         </w:rPr>
-        <w:t xml:space="preserve"> on bil poß</w:t>
+        <w:t xml:space="preserve"> on bil po</w:t>
+      </w:r>
+      <w:r>
+        <w:rPr>
+          <w:rFonts w:ascii="ZRCola" w:hAnsi="ZRCola" w:cs="ZRCola"/>
+          <w:lang w:val="sl-SI"/>
+        </w:rPr>
+        <w:t>ſ</w:t>
+      </w:r>
+      <w:r>
+        <w:rPr>
+          <w:lang w:val="sl-SI"/>
+        </w:rPr>
+        <w:t>z</w:t>
       </w:r>
       <w:r>
         <w:rPr>
@@ -292,9 +359,16 @@
       </w:r>
       <w:r>
         <w:rPr>
-          <w:lang w:val="sl-SI"/>
-        </w:rPr>
-        <w:t>ß</w:t>
+          <w:rFonts w:ascii="ZRCola" w:hAnsi="ZRCola" w:cs="ZRCola"/>
+          <w:lang w:val="sl-SI"/>
+        </w:rPr>
+        <w:t>ſ</w:t>
+      </w:r>
+      <w:r>
+        <w:rPr>
+          <w:lang w:val="sl-SI"/>
+        </w:rPr>
+        <w:t>z</w:t>
       </w:r>
       <w:r>
         <w:rPr>
@@ -441,9 +515,29 @@
       </w:r>
       <w:r>
         <w:rPr>
-          <w:lang w:val="sl-SI"/>
-        </w:rPr>
-        <w:t>ßtopi te ß</w:t>
+          <w:rFonts w:ascii="ZRCola" w:hAnsi="ZRCola" w:cs="ZRCola"/>
+          <w:lang w:val="sl-SI"/>
+        </w:rPr>
+        <w:t>ſ</w:t>
+      </w:r>
+      <w:r>
+        <w:rPr>
+          <w:lang w:val="sl-SI"/>
+        </w:rPr>
+        <w:t xml:space="preserve">ztopi te </w:t>
+      </w:r>
+      <w:r>
+        <w:rPr>
+          <w:rFonts w:ascii="ZRCola" w:hAnsi="ZRCola" w:cs="ZRCola"/>
+          <w:lang w:val="sl-SI"/>
+        </w:rPr>
+        <w:t>ſ</w:t>
+      </w:r>
+      <w:r>
+        <w:rPr>
+          <w:lang w:val="sl-SI"/>
+        </w:rPr>
+        <w:t>z</w:t>
       </w:r>
       <w:r>
         <w:rPr>
@@ -490,9 +584,29 @@
       </w:r>
       <w:r>
         <w:rPr>
-          <w:lang w:val="sl-SI"/>
-        </w:rPr>
-        <w:t>ßi ti ß</w:t>
+          <w:rFonts w:ascii="ZRCola" w:hAnsi="ZRCola" w:cs="ZRCola"/>
+          <w:lang w:val="sl-SI"/>
+        </w:rPr>
+        <w:t>ſ</w:t>
+      </w:r>
+      <w:r>
+        <w:rPr>
+          <w:lang w:val="sl-SI"/>
+        </w:rPr>
+        <w:t xml:space="preserve">zi ti </w:t>
+      </w:r>
+      <w:r>
+        <w:rPr>
+          <w:rFonts w:ascii="ZRCola" w:hAnsi="ZRCola" w:cs="ZRCola"/>
+          <w:lang w:val="sl-SI"/>
+        </w:rPr>
+        <w:t>ſ</w:t>
+      </w:r>
+      <w:r>
+        <w:rPr>
+          <w:lang w:val="sl-SI"/>
+        </w:rPr>
+        <w:t>z</w:t>
       </w:r>
       <w:r>
         <w:rPr>
@@ -569,9 +683,29 @@
       </w:r>
       <w:r>
         <w:rPr>
-          <w:lang w:val="sl-SI"/>
-        </w:rPr>
-        <w:t>ßto poß</w:t>
+          <w:rFonts w:ascii="ZRCola" w:hAnsi="ZRCola" w:cs="ZRCola"/>
+          <w:lang w:val="sl-SI"/>
+        </w:rPr>
+        <w:t>ſ</w:t>
+      </w:r>
+      <w:r>
+        <w:rPr>
+          <w:lang w:val="sl-SI"/>
+        </w:rPr>
+        <w:t>zto po</w:t>
+      </w:r>
+      <w:r>
+        <w:rPr>
+          <w:rFonts w:ascii="ZRCola" w:hAnsi="ZRCola" w:cs="ZRCola"/>
+          <w:lang w:val="sl-SI"/>
+        </w:rPr>
+        <w:t>ſ</w:t>
+      </w:r>
+      <w:r>
+        <w:rPr>
+          <w:lang w:val="sl-SI"/>
+        </w:rPr>
+        <w:t>z</w:t>
       </w:r>
       <w:r>
         <w:rPr>
@@ -603,9 +737,29 @@
       </w:r>
       <w:r>
         <w:rPr>
-          <w:lang w:val="sl-SI"/>
-        </w:rPr>
-        <w:t>ßano jeß</w:t>
+          <w:rFonts w:ascii="ZRCola" w:hAnsi="ZRCola" w:cs="ZRCola"/>
+          <w:lang w:val="sl-SI"/>
+        </w:rPr>
+        <w:t>ſ</w:t>
+      </w:r>
+      <w:r>
+        <w:rPr>
+          <w:lang w:val="sl-SI"/>
+        </w:rPr>
+        <w:t>zano je</w:t>
+      </w:r>
+      <w:r>
+        <w:rPr>
+          <w:rFonts w:ascii="ZRCola" w:hAnsi="ZRCola" w:cs="ZRCola"/>
+          <w:lang w:val="sl-SI"/>
+        </w:rPr>
+        <w:t>ſ</w:t>
+      </w:r>
+      <w:r>
+        <w:rPr>
+          <w:lang w:val="sl-SI"/>
+        </w:rPr>
+        <w:t>z</w:t>
       </w:r>
       <w:r>
         <w:rPr>
@@ -645,9 +799,16 @@
       </w:r>
       <w:r>
         <w:rPr>
-          <w:lang w:val="sl-SI"/>
-        </w:rPr>
-        <w:t>ß</w:t>
+          <w:rFonts w:ascii="ZRCola" w:hAnsi="ZRCola" w:cs="ZRCola"/>
+          <w:lang w:val="sl-SI"/>
+        </w:rPr>
+        <w:t>ſ</w:t>
+      </w:r>
+      <w:r>
+        <w:rPr>
+          <w:lang w:val="sl-SI"/>
+        </w:rPr>
+        <w:t>z</w:t>
       </w:r>
       <w:r>
         <w:rPr>
@@ -666,7 +827,20 @@
         <w:rPr>
           <w:lang w:val="sl-SI"/>
         </w:rPr>
-        <w:t>hom, nego vß</w:t>
+        <w:t>hom, nego v</w:t>
+      </w:r>
+      <w:r>
+        <w:rPr>
+          <w:rFonts w:ascii="ZRCola" w:hAnsi="ZRCola" w:cs="ZRCola"/>
+          <w:lang w:val="sl-SI"/>
+        </w:rPr>
+        <w:t>ſ</w:t>
+      </w:r>
+      <w:r>
+        <w:rPr>
+          <w:lang w:val="sl-SI"/>
+        </w:rPr>
+        <w:t>z</w:t>
       </w:r>
       <w:r>
         <w:rPr>
@@ -732,9 +906,16 @@
       </w:r>
       <w:r>
         <w:rPr>
-          <w:lang w:val="sl-SI"/>
-        </w:rPr>
-        <w:t>ß</w:t>
+          <w:rFonts w:ascii="ZRCola" w:hAnsi="ZRCola" w:cs="ZRCola"/>
+          <w:lang w:val="sl-SI"/>
+        </w:rPr>
+        <w:t>ſ</w:t>
+      </w:r>
+      <w:r>
+        <w:rPr>
+          <w:lang w:val="sl-SI"/>
+        </w:rPr>
+        <w:t>z</w:t>
       </w:r>
       <w:r>
         <w:rPr>
@@ -805,7 +986,20 @@
         <w:rPr>
           <w:lang w:val="sl-SI"/>
         </w:rPr>
-        <w:t>o z oß</w:t>
+        <w:t>o z o</w:t>
+      </w:r>
+      <w:r>
+        <w:rPr>
+          <w:rFonts w:ascii="ZRCola" w:hAnsi="ZRCola" w:cs="ZRCola"/>
+          <w:lang w:val="sl-SI"/>
+        </w:rPr>
+        <w:t>ſ</w:t>
+      </w:r>
+      <w:r>
+        <w:rPr>
+          <w:lang w:val="sl-SI"/>
+        </w:rPr>
+        <w:t>z</w:t>
       </w:r>
       <w:r>
         <w:rPr>
@@ -876,9 +1070,16 @@
       </w:r>
       <w:r>
         <w:rPr>
-          <w:lang w:val="sl-SI"/>
-        </w:rPr>
-        <w:t>ß</w:t>
+          <w:rFonts w:ascii="ZRCola" w:hAnsi="ZRCola" w:cs="ZRCola"/>
+          <w:lang w:val="sl-SI"/>
+        </w:rPr>
+        <w:t>ſ</w:t>
+      </w:r>
+      <w:r>
+        <w:rPr>
+          <w:lang w:val="sl-SI"/>
+        </w:rPr>
+        <w:t>z</w:t>
       </w:r>
       <w:r>
         <w:rPr>
@@ -933,7 +1134,20 @@
         <w:rPr>
           <w:lang w:val="sl-SI"/>
         </w:rPr>
-        <w:t>poß</w:t>
+        <w:t>po</w:t>
+      </w:r>
+      <w:r>
+        <w:rPr>
+          <w:rFonts w:ascii="ZRCola" w:hAnsi="ZRCola" w:cs="ZRCola"/>
+          <w:lang w:val="sl-SI"/>
+        </w:rPr>
+        <w:t>ſ</w:t>
+      </w:r>
+      <w:r>
+        <w:rPr>
+          <w:lang w:val="sl-SI"/>
+        </w:rPr>
+        <w:t>z</w:t>
       </w:r>
       <w:r>
         <w:rPr>
@@ -968,7 +1182,16 @@
         <w:pStyle w:val="teicatch-word"/>
       </w:pPr>
       <w:r>
-        <w:t>Ako jeß</w:t>
+        <w:t>Ako je</w:t>
+      </w:r>
+      <w:r>
+        <w:rPr>
+          <w:rFonts w:ascii="ZRCola" w:hAnsi="ZRCola" w:cs="ZRCola"/>
+        </w:rPr>
+        <w:t>ſ</w:t>
+      </w:r>
+      <w:r>
+        <w:t>z</w:t>
       </w:r>
       <w:bookmarkStart w:id="0" w:name="_GoBack"/>
       <w:bookmarkEnd w:id="0"/>
@@ -5563,7 +5786,7 @@
 </file>
 
 <file path=customXml/itemProps1.xml><?xml version="1.0" encoding="utf-8"?>
-<ds:datastoreItem xmlns:ds="http://schemas.openxmlformats.org/officeDocument/2006/customXml" ds:itemID="{DDA0FACF-C10E-436C-9A05-AA3BF52F5014}">
+<ds:datastoreItem xmlns:ds="http://schemas.openxmlformats.org/officeDocument/2006/customXml" ds:itemID="{C46BC669-300B-4915-B134-353A582AD54F}">
   <ds:schemaRefs>
     <ds:schemaRef ds:uri="http://schemas.openxmlformats.org/officeDocument/2006/bibliography"/>
   </ds:schemaRefs>

</xml_diff>